<commit_message>
transaction fixes , check boxes in forms , taking out security ..
</commit_message>
<xml_diff>
--- a/Documentation/DeveloperGuide.docx
+++ b/Documentation/DeveloperGuide.docx
@@ -10,6 +10,7 @@
           <w:docPartUnique/>
         </w:docPartObj>
       </w:sdtPr>
+      <w:sdtEndPr/>
       <w:sdtContent>
         <w:p>
           <w:r>
@@ -356,6 +357,7 @@
                                   <w:dataBinding w:prefixMappings="xmlns:ns0='http://purl.org/dc/elements/1.1/' xmlns:ns1='http://schemas.openxmlformats.org/package/2006/metadata/core-properties' " w:xpath="/ns1:coreProperties[1]/ns0:creator[1]" w:storeItemID="{6C3C8BC8-F283-45AE-878A-BAB7291924A1}"/>
                                   <w:text/>
                                 </w:sdtPr>
+                                <w:sdtEndPr/>
                                 <w:sdtContent>
                                   <w:p>
                                     <w:pPr>
@@ -398,6 +400,7 @@
                                     <w:dataBinding w:prefixMappings="xmlns:ns0='http://schemas.microsoft.com/office/2006/coverPageProps' " w:xpath="/ns0:CoverPageProperties[1]/ns0:CompanyEmail[1]" w:storeItemID="{55AF091B-3C7A-41E3-B477-F2FDAA23CFDA}"/>
                                     <w:text/>
                                   </w:sdtPr>
+                                  <w:sdtEndPr/>
                                   <w:sdtContent>
                                     <w:r>
                                       <w:rPr>
@@ -631,6 +634,7 @@
                                   <w:dataBinding w:prefixMappings="xmlns:ns0='http://purl.org/dc/elements/1.1/' xmlns:ns1='http://schemas.openxmlformats.org/package/2006/metadata/core-properties' " w:xpath="/ns1:coreProperties[1]/ns0:subject[1]" w:storeItemID="{6C3C8BC8-F283-45AE-878A-BAB7291924A1}"/>
                                   <w:text/>
                                 </w:sdtPr>
+                                <w:sdtEndPr/>
                                 <w:sdtContent>
                                   <w:p>
                                     <w:pPr>
@@ -780,9 +784,7 @@
         </w:numPr>
         <w:ind w:left="360"/>
       </w:pPr>
-      <w:bookmarkStart w:id="0" w:name="_GoBack"/>
-    </w:p>
-    <w:bookmarkEnd w:id="0" w:displacedByCustomXml="next"/>
+    </w:p>
     <w:sdt>
       <w:sdtPr>
         <w:rPr>
@@ -819,6 +821,8 @@
             <w:t>Contents</w:t>
           </w:r>
         </w:p>
+        <w:bookmarkStart w:id="0" w:name="_GoBack"/>
+        <w:bookmarkEnd w:id="0"/>
         <w:p>
           <w:pPr>
             <w:pStyle w:val="TOC1"/>
@@ -841,7 +845,7 @@
           <w:r>
             <w:fldChar w:fldCharType="separate"/>
           </w:r>
-          <w:hyperlink w:anchor="_Toc381290557" w:history="1">
+          <w:hyperlink w:anchor="_Toc383010194" w:history="1">
             <w:r>
               <w:rPr>
                 <w:rStyle w:val="Hyperlink"/>
@@ -885,7 +889,7 @@
                 <w:noProof/>
                 <w:webHidden/>
               </w:rPr>
-              <w:instrText xml:space="preserve"> PAGEREF _Toc381290557 \h </w:instrText>
+              <w:instrText xml:space="preserve"> PAGEREF _Toc383010194 \h </w:instrText>
             </w:r>
             <w:r>
               <w:rPr>
@@ -929,7 +933,7 @@
               <w:lang w:eastAsia="en-GB"/>
             </w:rPr>
           </w:pPr>
-          <w:hyperlink w:anchor="_Toc381290558" w:history="1">
+          <w:hyperlink w:anchor="_Toc383010195" w:history="1">
             <w:r>
               <w:rPr>
                 <w:rStyle w:val="Hyperlink"/>
@@ -973,7 +977,7 @@
                 <w:noProof/>
                 <w:webHidden/>
               </w:rPr>
-              <w:instrText xml:space="preserve"> PAGEREF _Toc381290558 \h </w:instrText>
+              <w:instrText xml:space="preserve"> PAGEREF _Toc383010195 \h </w:instrText>
             </w:r>
             <w:r>
               <w:rPr>
@@ -1017,7 +1021,7 @@
               <w:lang w:eastAsia="en-GB"/>
             </w:rPr>
           </w:pPr>
-          <w:hyperlink w:anchor="_Toc381290559" w:history="1">
+          <w:hyperlink w:anchor="_Toc383010196" w:history="1">
             <w:r>
               <w:rPr>
                 <w:rStyle w:val="Hyperlink"/>
@@ -1061,7 +1065,7 @@
                 <w:noProof/>
                 <w:webHidden/>
               </w:rPr>
-              <w:instrText xml:space="preserve"> PAGEREF _Toc381290559 \h </w:instrText>
+              <w:instrText xml:space="preserve"> PAGEREF _Toc383010196 \h </w:instrText>
             </w:r>
             <w:r>
               <w:rPr>
@@ -1105,7 +1109,7 @@
               <w:lang w:eastAsia="en-GB"/>
             </w:rPr>
           </w:pPr>
-          <w:hyperlink w:anchor="_Toc381290560" w:history="1">
+          <w:hyperlink w:anchor="_Toc383010197" w:history="1">
             <w:r>
               <w:rPr>
                 <w:rStyle w:val="Hyperlink"/>
@@ -1149,7 +1153,7 @@
                 <w:noProof/>
                 <w:webHidden/>
               </w:rPr>
-              <w:instrText xml:space="preserve"> PAGEREF _Toc381290560 \h </w:instrText>
+              <w:instrText xml:space="preserve"> PAGEREF _Toc383010197 \h </w:instrText>
             </w:r>
             <w:r>
               <w:rPr>
@@ -1193,7 +1197,7 @@
               <w:lang w:eastAsia="en-GB"/>
             </w:rPr>
           </w:pPr>
-          <w:hyperlink w:anchor="_Toc381290561" w:history="1">
+          <w:hyperlink w:anchor="_Toc383010198" w:history="1">
             <w:r>
               <w:rPr>
                 <w:rStyle w:val="Hyperlink"/>
@@ -1235,7 +1239,7 @@
                 <w:noProof/>
                 <w:webHidden/>
               </w:rPr>
-              <w:instrText xml:space="preserve"> PAGEREF _Toc381290561 \h </w:instrText>
+              <w:instrText xml:space="preserve"> PAGEREF _Toc383010198 \h </w:instrText>
             </w:r>
             <w:r>
               <w:rPr>
@@ -1279,7 +1283,7 @@
               <w:lang w:eastAsia="en-GB"/>
             </w:rPr>
           </w:pPr>
-          <w:hyperlink w:anchor="_Toc381290562" w:history="1">
+          <w:hyperlink w:anchor="_Toc383010199" w:history="1">
             <w:r>
               <w:rPr>
                 <w:rStyle w:val="Hyperlink"/>
@@ -1323,7 +1327,7 @@
                 <w:noProof/>
                 <w:webHidden/>
               </w:rPr>
-              <w:instrText xml:space="preserve"> PAGEREF _Toc381290562 \h </w:instrText>
+              <w:instrText xml:space="preserve"> PAGEREF _Toc383010199 \h </w:instrText>
             </w:r>
             <w:r>
               <w:rPr>
@@ -1367,7 +1371,7 @@
               <w:lang w:eastAsia="en-GB"/>
             </w:rPr>
           </w:pPr>
-          <w:hyperlink w:anchor="_Toc381290563" w:history="1">
+          <w:hyperlink w:anchor="_Toc383010200" w:history="1">
             <w:r>
               <w:rPr>
                 <w:rStyle w:val="Hyperlink"/>
@@ -1411,7 +1415,7 @@
                 <w:noProof/>
                 <w:webHidden/>
               </w:rPr>
-              <w:instrText xml:space="preserve"> PAGEREF _Toc381290563 \h </w:instrText>
+              <w:instrText xml:space="preserve"> PAGEREF _Toc383010200 \h </w:instrText>
             </w:r>
             <w:r>
               <w:rPr>
@@ -1455,7 +1459,7 @@
               <w:lang w:eastAsia="en-GB"/>
             </w:rPr>
           </w:pPr>
-          <w:hyperlink w:anchor="_Toc381290564" w:history="1">
+          <w:hyperlink w:anchor="_Toc383010201" w:history="1">
             <w:r>
               <w:rPr>
                 <w:rStyle w:val="Hyperlink"/>
@@ -1499,7 +1503,7 @@
                 <w:noProof/>
                 <w:webHidden/>
               </w:rPr>
-              <w:instrText xml:space="preserve"> PAGEREF _Toc381290564 \h </w:instrText>
+              <w:instrText xml:space="preserve"> PAGEREF _Toc383010201 \h </w:instrText>
             </w:r>
             <w:r>
               <w:rPr>
@@ -1543,7 +1547,7 @@
               <w:lang w:eastAsia="en-GB"/>
             </w:rPr>
           </w:pPr>
-          <w:hyperlink w:anchor="_Toc381290565" w:history="1">
+          <w:hyperlink w:anchor="_Toc383010202" w:history="1">
             <w:r>
               <w:rPr>
                 <w:rStyle w:val="Hyperlink"/>
@@ -1587,7 +1591,7 @@
                 <w:noProof/>
                 <w:webHidden/>
               </w:rPr>
-              <w:instrText xml:space="preserve"> PAGEREF _Toc381290565 \h </w:instrText>
+              <w:instrText xml:space="preserve"> PAGEREF _Toc383010202 \h </w:instrText>
             </w:r>
             <w:r>
               <w:rPr>
@@ -1631,7 +1635,7 @@
               <w:lang w:eastAsia="en-GB"/>
             </w:rPr>
           </w:pPr>
-          <w:hyperlink w:anchor="_Toc381290566" w:history="1">
+          <w:hyperlink w:anchor="_Toc383010203" w:history="1">
             <w:r>
               <w:rPr>
                 <w:rStyle w:val="Hyperlink"/>
@@ -1673,7 +1677,7 @@
                 <w:noProof/>
                 <w:webHidden/>
               </w:rPr>
-              <w:instrText xml:space="preserve"> PAGEREF _Toc381290566 \h </w:instrText>
+              <w:instrText xml:space="preserve"> PAGEREF _Toc383010203 \h </w:instrText>
             </w:r>
             <w:r>
               <w:rPr>
@@ -1717,7 +1721,7 @@
               <w:lang w:eastAsia="en-GB"/>
             </w:rPr>
           </w:pPr>
-          <w:hyperlink w:anchor="_Toc381290567" w:history="1">
+          <w:hyperlink w:anchor="_Toc383010204" w:history="1">
             <w:r>
               <w:rPr>
                 <w:rStyle w:val="Hyperlink"/>
@@ -1759,7 +1763,7 @@
                 <w:noProof/>
                 <w:webHidden/>
               </w:rPr>
-              <w:instrText xml:space="preserve"> PAGEREF _Toc381290567 \h </w:instrText>
+              <w:instrText xml:space="preserve"> PAGEREF _Toc383010204 \h </w:instrText>
             </w:r>
             <w:r>
               <w:rPr>
@@ -1803,7 +1807,7 @@
               <w:lang w:eastAsia="en-GB"/>
             </w:rPr>
           </w:pPr>
-          <w:hyperlink w:anchor="_Toc381290568" w:history="1">
+          <w:hyperlink w:anchor="_Toc383010205" w:history="1">
             <w:r>
               <w:rPr>
                 <w:rStyle w:val="Hyperlink"/>
@@ -1845,7 +1849,7 @@
                 <w:noProof/>
                 <w:webHidden/>
               </w:rPr>
-              <w:instrText xml:space="preserve"> PAGEREF _Toc381290568 \h </w:instrText>
+              <w:instrText xml:space="preserve"> PAGEREF _Toc383010205 \h </w:instrText>
             </w:r>
             <w:r>
               <w:rPr>
@@ -1889,7 +1893,7 @@
               <w:lang w:eastAsia="en-GB"/>
             </w:rPr>
           </w:pPr>
-          <w:hyperlink w:anchor="_Toc381290569" w:history="1">
+          <w:hyperlink w:anchor="_Toc383010206" w:history="1">
             <w:r>
               <w:rPr>
                 <w:rStyle w:val="Hyperlink"/>
@@ -1931,7 +1935,7 @@
                 <w:noProof/>
                 <w:webHidden/>
               </w:rPr>
-              <w:instrText xml:space="preserve"> PAGEREF _Toc381290569 \h </w:instrText>
+              <w:instrText xml:space="preserve"> PAGEREF _Toc383010206 \h </w:instrText>
             </w:r>
             <w:r>
               <w:rPr>
@@ -1975,7 +1979,7 @@
               <w:lang w:eastAsia="en-GB"/>
             </w:rPr>
           </w:pPr>
-          <w:hyperlink w:anchor="_Toc381290570" w:history="1">
+          <w:hyperlink w:anchor="_Toc383010207" w:history="1">
             <w:r>
               <w:rPr>
                 <w:rStyle w:val="Hyperlink"/>
@@ -2017,7 +2021,7 @@
                 <w:noProof/>
                 <w:webHidden/>
               </w:rPr>
-              <w:instrText xml:space="preserve"> PAGEREF _Toc381290570 \h </w:instrText>
+              <w:instrText xml:space="preserve"> PAGEREF _Toc383010207 \h </w:instrText>
             </w:r>
             <w:r>
               <w:rPr>
@@ -2061,7 +2065,7 @@
               <w:lang w:eastAsia="en-GB"/>
             </w:rPr>
           </w:pPr>
-          <w:hyperlink w:anchor="_Toc381290571" w:history="1">
+          <w:hyperlink w:anchor="_Toc383010208" w:history="1">
             <w:r>
               <w:rPr>
                 <w:rStyle w:val="Hyperlink"/>
@@ -2103,7 +2107,7 @@
                 <w:noProof/>
                 <w:webHidden/>
               </w:rPr>
-              <w:instrText xml:space="preserve"> PAGEREF _Toc381290571 \h </w:instrText>
+              <w:instrText xml:space="preserve"> PAGEREF _Toc383010208 \h </w:instrText>
             </w:r>
             <w:r>
               <w:rPr>
@@ -2147,7 +2151,7 @@
               <w:lang w:eastAsia="en-GB"/>
             </w:rPr>
           </w:pPr>
-          <w:hyperlink w:anchor="_Toc381290572" w:history="1">
+          <w:hyperlink w:anchor="_Toc383010209" w:history="1">
             <w:r>
               <w:rPr>
                 <w:rStyle w:val="Hyperlink"/>
@@ -2189,7 +2193,7 @@
                 <w:noProof/>
                 <w:webHidden/>
               </w:rPr>
-              <w:instrText xml:space="preserve"> PAGEREF _Toc381290572 \h </w:instrText>
+              <w:instrText xml:space="preserve"> PAGEREF _Toc383010209 \h </w:instrText>
             </w:r>
             <w:r>
               <w:rPr>
@@ -2233,7 +2237,7 @@
               <w:lang w:eastAsia="en-GB"/>
             </w:rPr>
           </w:pPr>
-          <w:hyperlink w:anchor="_Toc381290573" w:history="1">
+          <w:hyperlink w:anchor="_Toc383010210" w:history="1">
             <w:r>
               <w:rPr>
                 <w:rStyle w:val="Hyperlink"/>
@@ -2275,7 +2279,7 @@
                 <w:noProof/>
                 <w:webHidden/>
               </w:rPr>
-              <w:instrText xml:space="preserve"> PAGEREF _Toc381290573 \h </w:instrText>
+              <w:instrText xml:space="preserve"> PAGEREF _Toc383010210 \h </w:instrText>
             </w:r>
             <w:r>
               <w:rPr>
@@ -2319,7 +2323,7 @@
               <w:lang w:eastAsia="en-GB"/>
             </w:rPr>
           </w:pPr>
-          <w:hyperlink w:anchor="_Toc381290574" w:history="1">
+          <w:hyperlink w:anchor="_Toc383010211" w:history="1">
             <w:r>
               <w:rPr>
                 <w:rStyle w:val="Hyperlink"/>
@@ -2361,7 +2365,7 @@
                 <w:noProof/>
                 <w:webHidden/>
               </w:rPr>
-              <w:instrText xml:space="preserve"> PAGEREF _Toc381290574 \h </w:instrText>
+              <w:instrText xml:space="preserve"> PAGEREF _Toc383010211 \h </w:instrText>
             </w:r>
             <w:r>
               <w:rPr>
@@ -2405,7 +2409,7 @@
               <w:lang w:eastAsia="en-GB"/>
             </w:rPr>
           </w:pPr>
-          <w:hyperlink w:anchor="_Toc381290575" w:history="1">
+          <w:hyperlink w:anchor="_Toc383010212" w:history="1">
             <w:r>
               <w:rPr>
                 <w:rStyle w:val="Hyperlink"/>
@@ -2447,7 +2451,7 @@
                 <w:noProof/>
                 <w:webHidden/>
               </w:rPr>
-              <w:instrText xml:space="preserve"> PAGEREF _Toc381290575 \h </w:instrText>
+              <w:instrText xml:space="preserve"> PAGEREF _Toc383010212 \h </w:instrText>
             </w:r>
             <w:r>
               <w:rPr>
@@ -2491,7 +2495,7 @@
               <w:lang w:eastAsia="en-GB"/>
             </w:rPr>
           </w:pPr>
-          <w:hyperlink w:anchor="_Toc381290576" w:history="1">
+          <w:hyperlink w:anchor="_Toc383010213" w:history="1">
             <w:r>
               <w:rPr>
                 <w:rStyle w:val="Hyperlink"/>
@@ -2533,7 +2537,7 @@
                 <w:noProof/>
                 <w:webHidden/>
               </w:rPr>
-              <w:instrText xml:space="preserve"> PAGEREF _Toc381290576 \h </w:instrText>
+              <w:instrText xml:space="preserve"> PAGEREF _Toc383010213 \h </w:instrText>
             </w:r>
             <w:r>
               <w:rPr>
@@ -2577,7 +2581,7 @@
               <w:lang w:eastAsia="en-GB"/>
             </w:rPr>
           </w:pPr>
-          <w:hyperlink w:anchor="_Toc381290577" w:history="1">
+          <w:hyperlink w:anchor="_Toc383010214" w:history="1">
             <w:r>
               <w:rPr>
                 <w:rStyle w:val="Hyperlink"/>
@@ -2619,7 +2623,7 @@
                 <w:noProof/>
                 <w:webHidden/>
               </w:rPr>
-              <w:instrText xml:space="preserve"> PAGEREF _Toc381290577 \h </w:instrText>
+              <w:instrText xml:space="preserve"> PAGEREF _Toc383010214 \h </w:instrText>
             </w:r>
             <w:r>
               <w:rPr>
@@ -2663,7 +2667,7 @@
               <w:lang w:eastAsia="en-GB"/>
             </w:rPr>
           </w:pPr>
-          <w:hyperlink w:anchor="_Toc381290578" w:history="1">
+          <w:hyperlink w:anchor="_Toc383010215" w:history="1">
             <w:r>
               <w:rPr>
                 <w:rStyle w:val="Hyperlink"/>
@@ -2705,7 +2709,7 @@
                 <w:noProof/>
                 <w:webHidden/>
               </w:rPr>
-              <w:instrText xml:space="preserve"> PAGEREF _Toc381290578 \h </w:instrText>
+              <w:instrText xml:space="preserve"> PAGEREF _Toc383010215 \h </w:instrText>
             </w:r>
             <w:r>
               <w:rPr>
@@ -2749,7 +2753,7 @@
               <w:lang w:eastAsia="en-GB"/>
             </w:rPr>
           </w:pPr>
-          <w:hyperlink w:anchor="_Toc381290579" w:history="1">
+          <w:hyperlink w:anchor="_Toc383010216" w:history="1">
             <w:r>
               <w:rPr>
                 <w:rStyle w:val="Hyperlink"/>
@@ -2791,7 +2795,7 @@
                 <w:noProof/>
                 <w:webHidden/>
               </w:rPr>
-              <w:instrText xml:space="preserve"> PAGEREF _Toc381290579 \h </w:instrText>
+              <w:instrText xml:space="preserve"> PAGEREF _Toc383010216 \h </w:instrText>
             </w:r>
             <w:r>
               <w:rPr>
@@ -2835,7 +2839,7 @@
               <w:lang w:eastAsia="en-GB"/>
             </w:rPr>
           </w:pPr>
-          <w:hyperlink w:anchor="_Toc381290580" w:history="1">
+          <w:hyperlink w:anchor="_Toc383010217" w:history="1">
             <w:r>
               <w:rPr>
                 <w:rStyle w:val="Hyperlink"/>
@@ -2877,7 +2881,7 @@
                 <w:noProof/>
                 <w:webHidden/>
               </w:rPr>
-              <w:instrText xml:space="preserve"> PAGEREF _Toc381290580 \h </w:instrText>
+              <w:instrText xml:space="preserve"> PAGEREF _Toc383010217 \h </w:instrText>
             </w:r>
             <w:r>
               <w:rPr>
@@ -2921,7 +2925,7 @@
               <w:lang w:eastAsia="en-GB"/>
             </w:rPr>
           </w:pPr>
-          <w:hyperlink w:anchor="_Toc381290581" w:history="1">
+          <w:hyperlink w:anchor="_Toc383010218" w:history="1">
             <w:r>
               <w:rPr>
                 <w:rStyle w:val="Hyperlink"/>
@@ -2963,7 +2967,7 @@
                 <w:noProof/>
                 <w:webHidden/>
               </w:rPr>
-              <w:instrText xml:space="preserve"> PAGEREF _Toc381290581 \h </w:instrText>
+              <w:instrText xml:space="preserve"> PAGEREF _Toc383010218 \h </w:instrText>
             </w:r>
             <w:r>
               <w:rPr>
@@ -3007,7 +3011,7 @@
               <w:lang w:eastAsia="en-GB"/>
             </w:rPr>
           </w:pPr>
-          <w:hyperlink w:anchor="_Toc381290582" w:history="1">
+          <w:hyperlink w:anchor="_Toc383010219" w:history="1">
             <w:r>
               <w:rPr>
                 <w:rStyle w:val="Hyperlink"/>
@@ -3049,7 +3053,7 @@
                 <w:noProof/>
                 <w:webHidden/>
               </w:rPr>
-              <w:instrText xml:space="preserve"> PAGEREF _Toc381290582 \h </w:instrText>
+              <w:instrText xml:space="preserve"> PAGEREF _Toc383010219 \h </w:instrText>
             </w:r>
             <w:r>
               <w:rPr>
@@ -3093,7 +3097,7 @@
               <w:lang w:eastAsia="en-GB"/>
             </w:rPr>
           </w:pPr>
-          <w:hyperlink w:anchor="_Toc381290583" w:history="1">
+          <w:hyperlink w:anchor="_Toc383010220" w:history="1">
             <w:r>
               <w:rPr>
                 <w:rStyle w:val="Hyperlink"/>
@@ -3135,7 +3139,7 @@
                 <w:noProof/>
                 <w:webHidden/>
               </w:rPr>
-              <w:instrText xml:space="preserve"> PAGEREF _Toc381290583 \h </w:instrText>
+              <w:instrText xml:space="preserve"> PAGEREF _Toc383010220 \h </w:instrText>
             </w:r>
             <w:r>
               <w:rPr>
@@ -3179,7 +3183,7 @@
               <w:lang w:eastAsia="en-GB"/>
             </w:rPr>
           </w:pPr>
-          <w:hyperlink w:anchor="_Toc381290584" w:history="1">
+          <w:hyperlink w:anchor="_Toc383010221" w:history="1">
             <w:r>
               <w:rPr>
                 <w:rStyle w:val="Hyperlink"/>
@@ -3221,7 +3225,7 @@
                 <w:noProof/>
                 <w:webHidden/>
               </w:rPr>
-              <w:instrText xml:space="preserve"> PAGEREF _Toc381290584 \h </w:instrText>
+              <w:instrText xml:space="preserve"> PAGEREF _Toc383010221 \h </w:instrText>
             </w:r>
             <w:r>
               <w:rPr>
@@ -3264,7 +3268,7 @@
               <w:lang w:eastAsia="en-GB"/>
             </w:rPr>
           </w:pPr>
-          <w:hyperlink w:anchor="_Toc381290585" w:history="1">
+          <w:hyperlink w:anchor="_Toc383010222" w:history="1">
             <w:r>
               <w:rPr>
                 <w:rStyle w:val="Hyperlink"/>
@@ -3291,7 +3295,7 @@
                 <w:noProof/>
                 <w:webHidden/>
               </w:rPr>
-              <w:instrText xml:space="preserve"> PAGEREF _Toc381290585 \h </w:instrText>
+              <w:instrText xml:space="preserve"> PAGEREF _Toc383010222 \h </w:instrText>
             </w:r>
             <w:r>
               <w:rPr>
@@ -3335,7 +3339,7 @@
               <w:lang w:eastAsia="en-GB"/>
             </w:rPr>
           </w:pPr>
-          <w:hyperlink w:anchor="_Toc381290586" w:history="1">
+          <w:hyperlink w:anchor="_Toc383010223" w:history="1">
             <w:r>
               <w:rPr>
                 <w:rStyle w:val="Hyperlink"/>
@@ -3377,7 +3381,7 @@
                 <w:noProof/>
                 <w:webHidden/>
               </w:rPr>
-              <w:instrText xml:space="preserve"> PAGEREF _Toc381290586 \h </w:instrText>
+              <w:instrText xml:space="preserve"> PAGEREF _Toc383010223 \h </w:instrText>
             </w:r>
             <w:r>
               <w:rPr>
@@ -3421,7 +3425,7 @@
               <w:lang w:eastAsia="en-GB"/>
             </w:rPr>
           </w:pPr>
-          <w:hyperlink w:anchor="_Toc381290587" w:history="1">
+          <w:hyperlink w:anchor="_Toc383010224" w:history="1">
             <w:r>
               <w:rPr>
                 <w:rStyle w:val="Hyperlink"/>
@@ -3463,7 +3467,7 @@
                 <w:noProof/>
                 <w:webHidden/>
               </w:rPr>
-              <w:instrText xml:space="preserve"> PAGEREF _Toc381290587 \h </w:instrText>
+              <w:instrText xml:space="preserve"> PAGEREF _Toc383010224 \h </w:instrText>
             </w:r>
             <w:r>
               <w:rPr>
@@ -3507,7 +3511,7 @@
               <w:lang w:eastAsia="en-GB"/>
             </w:rPr>
           </w:pPr>
-          <w:hyperlink w:anchor="_Toc381290588" w:history="1">
+          <w:hyperlink w:anchor="_Toc383010225" w:history="1">
             <w:r>
               <w:rPr>
                 <w:rStyle w:val="Hyperlink"/>
@@ -3549,7 +3553,7 @@
                 <w:noProof/>
                 <w:webHidden/>
               </w:rPr>
-              <w:instrText xml:space="preserve"> PAGEREF _Toc381290588 \h </w:instrText>
+              <w:instrText xml:space="preserve"> PAGEREF _Toc383010225 \h </w:instrText>
             </w:r>
             <w:r>
               <w:rPr>
@@ -3593,7 +3597,7 @@
               <w:lang w:eastAsia="en-GB"/>
             </w:rPr>
           </w:pPr>
-          <w:hyperlink w:anchor="_Toc381290589" w:history="1">
+          <w:hyperlink w:anchor="_Toc383010226" w:history="1">
             <w:r>
               <w:rPr>
                 <w:rStyle w:val="Hyperlink"/>
@@ -3635,7 +3639,7 @@
                 <w:noProof/>
                 <w:webHidden/>
               </w:rPr>
-              <w:instrText xml:space="preserve"> PAGEREF _Toc381290589 \h </w:instrText>
+              <w:instrText xml:space="preserve"> PAGEREF _Toc383010226 \h </w:instrText>
             </w:r>
             <w:r>
               <w:rPr>
@@ -3679,7 +3683,7 @@
               <w:lang w:eastAsia="en-GB"/>
             </w:rPr>
           </w:pPr>
-          <w:hyperlink w:anchor="_Toc381290590" w:history="1">
+          <w:hyperlink w:anchor="_Toc383010227" w:history="1">
             <w:r>
               <w:rPr>
                 <w:rStyle w:val="Hyperlink"/>
@@ -3721,7 +3725,7 @@
                 <w:noProof/>
                 <w:webHidden/>
               </w:rPr>
-              <w:instrText xml:space="preserve"> PAGEREF _Toc381290590 \h </w:instrText>
+              <w:instrText xml:space="preserve"> PAGEREF _Toc383010227 \h </w:instrText>
             </w:r>
             <w:r>
               <w:rPr>
@@ -3765,7 +3769,7 @@
               <w:lang w:eastAsia="en-GB"/>
             </w:rPr>
           </w:pPr>
-          <w:hyperlink w:anchor="_Toc381290591" w:history="1">
+          <w:hyperlink w:anchor="_Toc383010228" w:history="1">
             <w:r>
               <w:rPr>
                 <w:rStyle w:val="Hyperlink"/>
@@ -3807,7 +3811,7 @@
                 <w:noProof/>
                 <w:webHidden/>
               </w:rPr>
-              <w:instrText xml:space="preserve"> PAGEREF _Toc381290591 \h </w:instrText>
+              <w:instrText xml:space="preserve"> PAGEREF _Toc383010228 \h </w:instrText>
             </w:r>
             <w:r>
               <w:rPr>
@@ -3874,7 +3878,7 @@
           <w:lang w:val="lv-LV"/>
         </w:rPr>
       </w:pPr>
-      <w:bookmarkStart w:id="1" w:name="_Toc381290557"/>
+      <w:bookmarkStart w:id="1" w:name="_Toc383010194"/>
       <w:r>
         <w:rPr>
           <w:lang w:val="lv-LV"/>
@@ -3891,7 +3895,7 @@
           <w:lang w:val="lv-LV"/>
         </w:rPr>
       </w:pPr>
-      <w:bookmarkStart w:id="2" w:name="_Toc381290558"/>
+      <w:bookmarkStart w:id="2" w:name="_Toc383010195"/>
       <w:r>
         <w:rPr>
           <w:lang w:val="lv-LV"/>
@@ -4049,7 +4053,7 @@
           <w:lang w:val="lv-LV"/>
         </w:rPr>
       </w:pPr>
-      <w:bookmarkStart w:id="3" w:name="_Toc381290559"/>
+      <w:bookmarkStart w:id="3" w:name="_Toc383010196"/>
       <w:r>
         <w:rPr>
           <w:lang w:val="lv-LV"/>
@@ -4711,7 +4715,7 @@
           <w:lang w:val="lv-LV"/>
         </w:rPr>
       </w:pPr>
-      <w:bookmarkStart w:id="4" w:name="_Toc381290560"/>
+      <w:bookmarkStart w:id="4" w:name="_Toc383010197"/>
       <w:r>
         <w:rPr>
           <w:lang w:val="lv-LV"/>
@@ -5969,7 +5973,7 @@
       <w:pPr>
         <w:pStyle w:val="Heading2"/>
       </w:pPr>
-      <w:bookmarkStart w:id="5" w:name="_Toc381290561"/>
+      <w:bookmarkStart w:id="5" w:name="_Toc383010198"/>
       <w:r>
         <w:t>Configur</w:t>
       </w:r>
@@ -5991,19 +5995,7 @@
         <w:rPr>
           <w:lang w:val="lv-LV"/>
         </w:rPr>
-        <w:t>Persistence (ORM)</w:t>
-      </w:r>
-      <w:r>
-        <w:rPr>
-          <w:lang w:val="lv-LV"/>
-        </w:rPr>
-        <w:t xml:space="preserve"> Features are configured through the class </w:t>
-      </w:r>
-      <w:r>
-        <w:rPr>
-          <w:lang w:val="lv-LV"/>
-        </w:rPr>
-        <w:t>Persistence Configurator</w:t>
+        <w:t>Persistence (ORM) Features are configured through the class Persistence Configurator</w:t>
       </w:r>
     </w:p>
     <w:p>
@@ -6271,7 +6263,7 @@
           <w:lang w:val="lv-LV"/>
         </w:rPr>
       </w:pPr>
-      <w:bookmarkStart w:id="6" w:name="_Toc381290562"/>
+      <w:bookmarkStart w:id="6" w:name="_Toc383010199"/>
       <w:r>
         <w:rPr>
           <w:lang w:val="lv-LV"/>
@@ -6404,49 +6396,7 @@
         <w:rPr>
           <w:lang w:val="lv-LV"/>
         </w:rPr>
-        <w:t>This should be a type of A class that implements the interface IBusinessManagerInvocationLogger.</w:t>
-      </w:r>
-      <w:r>
-        <w:rPr>
-          <w:lang w:val="lv-LV"/>
-        </w:rPr>
-        <w:t>T</w:t>
-      </w:r>
-      <w:r>
-        <w:rPr>
-          <w:lang w:val="lv-LV"/>
-        </w:rPr>
-        <w:t xml:space="preserve">he type of Bussiness Invocation Logger. The method "Log" of this class will be called before </w:t>
-      </w:r>
-      <w:r>
-        <w:rPr>
-          <w:lang w:val="lv-LV"/>
-        </w:rPr>
-        <w:t xml:space="preserve">invoking </w:t>
-      </w:r>
-      <w:r>
-        <w:rPr>
-          <w:lang w:val="lv-LV"/>
-        </w:rPr>
-        <w:t>every method in the business manager</w:t>
-      </w:r>
-      <w:r>
-        <w:rPr>
-          <w:lang w:val="lv-LV"/>
-        </w:rPr>
-        <w:t>s</w:t>
-      </w:r>
-      <w:r>
-        <w:rPr>
-          <w:lang w:val="lv-LV"/>
-        </w:rPr>
-        <w:t>.</w:t>
-      </w:r>
-      <w:r>
-        <w:rPr>
-          <w:lang w:val="lv-LV"/>
-        </w:rPr>
-        <w:t xml:space="preserve"> For More information about this feature please read the “Business Manager” section of this document</w:t>
+        <w:t>This should be a type of A class that implements the interface IBusinessManagerInvocationLogger.The type of Bussiness Invocation Logger. The method "Log" of this class will be called before invoking every method in the business managers. For More information about this feature please read the “Business Manager” section of this document</w:t>
       </w:r>
     </w:p>
     <w:p>
@@ -6579,19 +6529,55 @@
         <w:rPr>
           <w:lang w:val="lv-LV"/>
         </w:rPr>
-        <w:t>The method "LogEmail" of this class will be called for every email that been sent through foundation email service.</w:t>
+        <w:t xml:space="preserve">The method "LogEmail" of this class will be called for every email that been sent through foundation email service. </w:t>
       </w:r>
       <w:r>
         <w:rPr>
           <w:lang w:val="lv-LV"/>
         </w:rPr>
-        <w:t xml:space="preserve"> </w:t>
-      </w:r>
-      <w:r>
+        <w:t>Form Builder</w:t>
+      </w:r>
+    </w:p>
+    <w:p>
+      <w:pPr>
+        <w:pStyle w:val="Heading2"/>
         <w:rPr>
           <w:lang w:val="lv-LV"/>
         </w:rPr>
-        <w:t>Form Builder</w:t>
+      </w:pPr>
+      <w:bookmarkStart w:id="7" w:name="_Toc383010200"/>
+      <w:r>
+        <w:rPr>
+          <w:lang w:val="lv-LV"/>
+        </w:rPr>
+        <w:t>Overview</w:t>
+      </w:r>
+      <w:bookmarkEnd w:id="7"/>
+    </w:p>
+    <w:p>
+      <w:pPr>
+        <w:rPr>
+          <w:lang w:val="lv-LV"/>
+        </w:rPr>
+      </w:pPr>
+      <w:r>
+        <w:rPr>
+          <w:lang w:val="lv-LV"/>
+        </w:rPr>
+        <w:t>This component provides the functionality for form auto-generating according to the View Model declaration. By specifying attributes for the properties of the view model, you can tell the Form Builder what control type to render.</w:t>
+      </w:r>
+    </w:p>
+    <w:p>
+      <w:pPr>
+        <w:rPr>
+          <w:lang w:val="lv-LV"/>
+        </w:rPr>
+      </w:pPr>
+      <w:r>
+        <w:rPr>
+          <w:lang w:val="lv-LV"/>
+        </w:rPr>
+        <w:t>This component uses Twitter Bootstrap html layout and classes.</w:t>
       </w:r>
     </w:p>
     <w:p>
@@ -6601,49 +6587,7 @@
           <w:lang w:val="lv-LV"/>
         </w:rPr>
       </w:pPr>
-      <w:bookmarkStart w:id="7" w:name="_Toc381290563"/>
-      <w:r>
-        <w:rPr>
-          <w:lang w:val="lv-LV"/>
-        </w:rPr>
-        <w:t>Overview</w:t>
-      </w:r>
-      <w:bookmarkEnd w:id="7"/>
-    </w:p>
-    <w:p>
-      <w:pPr>
-        <w:rPr>
-          <w:lang w:val="lv-LV"/>
-        </w:rPr>
-      </w:pPr>
-      <w:r>
-        <w:rPr>
-          <w:lang w:val="lv-LV"/>
-        </w:rPr>
-        <w:t>This component provides the functionality for form auto-generating according to the View Model declaration. By specifying attributes for the properties of the view model, you can tell the Form Builder what control type to render.</w:t>
-      </w:r>
-    </w:p>
-    <w:p>
-      <w:pPr>
-        <w:rPr>
-          <w:lang w:val="lv-LV"/>
-        </w:rPr>
-      </w:pPr>
-      <w:r>
-        <w:rPr>
-          <w:lang w:val="lv-LV"/>
-        </w:rPr>
-        <w:t>This component uses Twitter Bootstrap html layout and classes.</w:t>
-      </w:r>
-    </w:p>
-    <w:p>
-      <w:pPr>
-        <w:pStyle w:val="Heading2"/>
-        <w:rPr>
-          <w:lang w:val="lv-LV"/>
-        </w:rPr>
-      </w:pPr>
-      <w:bookmarkStart w:id="8" w:name="_Toc381290564"/>
+      <w:bookmarkStart w:id="8" w:name="_Toc383010201"/>
       <w:r>
         <w:rPr>
           <w:lang w:val="lv-LV"/>
@@ -7491,7 +7435,7 @@
           <w:lang w:val="lv-LV"/>
         </w:rPr>
       </w:pPr>
-      <w:bookmarkStart w:id="9" w:name="_Toc381290565"/>
+      <w:bookmarkStart w:id="9" w:name="_Toc383010202"/>
       <w:r>
         <w:rPr>
           <w:lang w:val="lv-LV"/>
@@ -8264,7 +8208,7 @@
       <w:pPr>
         <w:pStyle w:val="Heading1"/>
       </w:pPr>
-      <w:bookmarkStart w:id="10" w:name="_Toc381290566"/>
+      <w:bookmarkStart w:id="10" w:name="_Toc383010203"/>
       <w:r>
         <w:lastRenderedPageBreak/>
         <w:t>Paging:</w:t>
@@ -8275,7 +8219,7 @@
       <w:pPr>
         <w:pStyle w:val="Heading2"/>
       </w:pPr>
-      <w:bookmarkStart w:id="11" w:name="_Toc381290567"/>
+      <w:bookmarkStart w:id="11" w:name="_Toc383010204"/>
       <w:r>
         <w:t>Over</w:t>
       </w:r>
@@ -8355,7 +8299,7 @@
       <w:pPr>
         <w:pStyle w:val="Heading2"/>
       </w:pPr>
-      <w:bookmarkStart w:id="12" w:name="_Toc381290568"/>
+      <w:bookmarkStart w:id="12" w:name="_Toc383010205"/>
       <w:r>
         <w:t>Paging Configurations</w:t>
       </w:r>
@@ -8874,7 +8818,7 @@
       <w:pPr>
         <w:pStyle w:val="Heading2"/>
       </w:pPr>
-      <w:bookmarkStart w:id="13" w:name="_Toc381290569"/>
+      <w:bookmarkStart w:id="13" w:name="_Toc383010206"/>
       <w:r>
         <w:t>General Notes:</w:t>
       </w:r>
@@ -8921,7 +8865,7 @@
       <w:pPr>
         <w:pStyle w:val="Heading2"/>
       </w:pPr>
-      <w:bookmarkStart w:id="14" w:name="_Toc381290570"/>
+      <w:bookmarkStart w:id="14" w:name="_Toc383010207"/>
       <w:r>
         <w:t xml:space="preserve">STEP1: </w:t>
       </w:r>
@@ -9075,7 +9019,7 @@
       <w:pPr>
         <w:pStyle w:val="Heading2"/>
       </w:pPr>
-      <w:bookmarkStart w:id="15" w:name="_Toc381290571"/>
+      <w:bookmarkStart w:id="15" w:name="_Toc383010208"/>
       <w:r>
         <w:t xml:space="preserve">STEP2: </w:t>
       </w:r>
@@ -9430,7 +9374,7 @@
       <w:pPr>
         <w:pStyle w:val="Heading2"/>
       </w:pPr>
-      <w:bookmarkStart w:id="16" w:name="_Toc381290572"/>
+      <w:bookmarkStart w:id="16" w:name="_Toc383010209"/>
       <w:r>
         <w:t>STEP3: Preparing your controller action method</w:t>
       </w:r>
@@ -9527,7 +9471,7 @@
       <w:pPr>
         <w:pStyle w:val="Heading2"/>
       </w:pPr>
-      <w:bookmarkStart w:id="17" w:name="_Toc381290573"/>
+      <w:bookmarkStart w:id="17" w:name="_Toc383010210"/>
       <w:r>
         <w:t>STEP4: Render Paging Links</w:t>
       </w:r>
@@ -9717,7 +9661,7 @@
       <w:pPr>
         <w:pStyle w:val="Heading1"/>
       </w:pPr>
-      <w:bookmarkStart w:id="18" w:name="_Toc381290574"/>
+      <w:bookmarkStart w:id="18" w:name="_Toc383010211"/>
       <w:r>
         <w:t>Sorting:</w:t>
       </w:r>
@@ -9727,7 +9671,7 @@
       <w:pPr>
         <w:pStyle w:val="Heading2"/>
       </w:pPr>
-      <w:bookmarkStart w:id="19" w:name="_Toc381290575"/>
+      <w:bookmarkStart w:id="19" w:name="_Toc383010212"/>
       <w:r>
         <w:softHyphen/>
       </w:r>
@@ -9844,7 +9788,7 @@
       <w:pPr>
         <w:pStyle w:val="Heading2"/>
       </w:pPr>
-      <w:bookmarkStart w:id="20" w:name="_Toc381290576"/>
+      <w:bookmarkStart w:id="20" w:name="_Toc383010213"/>
       <w:r>
         <w:t xml:space="preserve">Step1:  Preparing your View Model for </w:t>
       </w:r>
@@ -9996,7 +9940,7 @@
       <w:pPr>
         <w:pStyle w:val="Heading2"/>
       </w:pPr>
-      <w:bookmarkStart w:id="21" w:name="_Toc381290577"/>
+      <w:bookmarkStart w:id="21" w:name="_Toc383010214"/>
       <w:r>
         <w:t xml:space="preserve">STEP2: Preparing your </w:t>
       </w:r>
@@ -10351,7 +10295,7 @@
       <w:pPr>
         <w:pStyle w:val="Heading2"/>
       </w:pPr>
-      <w:bookmarkStart w:id="22" w:name="_Toc381290578"/>
+      <w:bookmarkStart w:id="22" w:name="_Toc383010215"/>
       <w:r>
         <w:t>STEP3: Preparing your controller action method</w:t>
       </w:r>
@@ -10437,7 +10381,7 @@
       <w:pPr>
         <w:pStyle w:val="Heading2"/>
       </w:pPr>
-      <w:bookmarkStart w:id="23" w:name="_Toc381290579"/>
+      <w:bookmarkStart w:id="23" w:name="_Toc383010216"/>
       <w:r>
         <w:t xml:space="preserve">STEP4: Render Sortable </w:t>
       </w:r>
@@ -10800,7 +10744,7 @@
       <w:pPr>
         <w:pStyle w:val="Heading1"/>
       </w:pPr>
-      <w:bookmarkStart w:id="24" w:name="_Toc381290580"/>
+      <w:bookmarkStart w:id="24" w:name="_Toc383010217"/>
       <w:r>
         <w:lastRenderedPageBreak/>
         <w:t>Results Filtering</w:t>
@@ -10812,7 +10756,7 @@
       <w:pPr>
         <w:pStyle w:val="Heading2"/>
       </w:pPr>
-      <w:bookmarkStart w:id="25" w:name="_Toc381290581"/>
+      <w:bookmarkStart w:id="25" w:name="_Toc383010218"/>
       <w:r>
         <w:t>Overview</w:t>
       </w:r>
@@ -10854,7 +10798,7 @@
           <v:shape id="_x0000_i1025" type="#_x0000_t75" style="width:453pt;height:237.75pt" o:ole="">
             <v:imagedata r:id="rId13" o:title=""/>
           </v:shape>
-          <o:OLEObject Type="Embed" ProgID="Visio.Drawing.15" ShapeID="_x0000_i1025" DrawAspect="Content" ObjectID="_1455032434" r:id="rId14"/>
+          <o:OLEObject Type="Embed" ProgID="Visio.Drawing.15" ShapeID="_x0000_i1025" DrawAspect="Content" ObjectID="_1456752035" r:id="rId14"/>
         </w:object>
       </w:r>
     </w:p>
@@ -10862,7 +10806,7 @@
       <w:pPr>
         <w:pStyle w:val="Heading2"/>
       </w:pPr>
-      <w:bookmarkStart w:id="26" w:name="_Toc381290582"/>
+      <w:bookmarkStart w:id="26" w:name="_Toc383010219"/>
       <w:r>
         <w:t>Creating the Filter Box</w:t>
       </w:r>
@@ -11456,7 +11400,7 @@
       <w:pPr>
         <w:pStyle w:val="Heading2"/>
       </w:pPr>
-      <w:bookmarkStart w:id="27" w:name="_Toc381290583"/>
+      <w:bookmarkStart w:id="27" w:name="_Toc383010220"/>
       <w:r>
         <w:t>Applying Filters to a Query</w:t>
       </w:r>
@@ -11678,7 +11622,7 @@
       <w:pPr>
         <w:pStyle w:val="Heading1"/>
       </w:pPr>
-      <w:bookmarkStart w:id="28" w:name="_Toc381290584"/>
+      <w:bookmarkStart w:id="28" w:name="_Toc383010221"/>
       <w:r>
         <w:lastRenderedPageBreak/>
         <w:t>AJAX Features – Show Link Contents in a Floating Popup</w:t>
@@ -11689,14 +11633,14 @@
       <w:pPr>
         <w:pStyle w:val="Heading2"/>
       </w:pPr>
-      <w:bookmarkStart w:id="29" w:name="_Toc381290585"/>
+      <w:bookmarkStart w:id="29" w:name="_Toc383010222"/>
       <w:bookmarkEnd w:id="29"/>
     </w:p>
     <w:p>
       <w:pPr>
         <w:pStyle w:val="Heading2"/>
       </w:pPr>
-      <w:bookmarkStart w:id="30" w:name="_Toc381290586"/>
+      <w:bookmarkStart w:id="30" w:name="_Toc383010223"/>
       <w:r>
         <w:t xml:space="preserve">STEP1: </w:t>
       </w:r>
@@ -11724,7 +11668,7 @@
       <w:pPr>
         <w:pStyle w:val="Heading2"/>
       </w:pPr>
-      <w:bookmarkStart w:id="31" w:name="_Toc381290587"/>
+      <w:bookmarkStart w:id="31" w:name="_Toc383010224"/>
       <w:r>
         <w:t>STEP2: Loading Screen</w:t>
       </w:r>
@@ -11828,7 +11772,7 @@
       <w:pPr>
         <w:pStyle w:val="Heading2"/>
       </w:pPr>
-      <w:bookmarkStart w:id="32" w:name="_Toc381290588"/>
+      <w:bookmarkStart w:id="32" w:name="_Toc383010225"/>
       <w:r>
         <w:t>STEP3: Changes to Controller Action</w:t>
       </w:r>
@@ -11914,7 +11858,7 @@
       <w:pPr>
         <w:pStyle w:val="Heading2"/>
       </w:pPr>
-      <w:bookmarkStart w:id="33" w:name="_Toc381290589"/>
+      <w:bookmarkStart w:id="33" w:name="_Toc383010226"/>
       <w:r>
         <w:t>Displaying Link Contents in Modal Popup</w:t>
       </w:r>
@@ -12249,7 +12193,7 @@
       <w:pPr>
         <w:pStyle w:val="Heading2"/>
       </w:pPr>
-      <w:bookmarkStart w:id="34" w:name="_Toc381290590"/>
+      <w:bookmarkStart w:id="34" w:name="_Toc383010227"/>
       <w:r>
         <w:t>Showing a link</w:t>
       </w:r>
@@ -12349,7 +12293,7 @@
       <w:pPr>
         <w:pStyle w:val="Heading2"/>
       </w:pPr>
-      <w:bookmarkStart w:id="35" w:name="_Toc381290591"/>
+      <w:bookmarkStart w:id="35" w:name="_Toc383010228"/>
       <w:r>
         <w:lastRenderedPageBreak/>
         <w:t xml:space="preserve">Configuring </w:t>
@@ -14643,7 +14587,7 @@
           <w:rPr>
             <w:noProof/>
           </w:rPr>
-          <w:t>3</w:t>
+          <w:t>2</w:t>
         </w:r>
         <w:r>
           <w:rPr>
@@ -17534,7 +17478,7 @@
 </file>
 
 <file path=customXml/itemProps1.xml><?xml version="1.0" encoding="utf-8"?>
-<ds:datastoreItem xmlns:ds="http://schemas.openxmlformats.org/officeDocument/2006/customXml" ds:itemID="{45D609CD-FC69-44F7-889D-7A647F80E644}">
+<ds:datastoreItem xmlns:ds="http://schemas.openxmlformats.org/officeDocument/2006/customXml" ds:itemID="{EAB528EC-D970-4E2E-B060-6ACC56253D21}">
   <ds:schemaRefs>
     <ds:schemaRef ds:uri="http://schemas.openxmlformats.org/officeDocument/2006/bibliography"/>
   </ds:schemaRefs>

</xml_diff>